<commit_message>
closing on 3 am
</commit_message>
<xml_diff>
--- a/Chapter 5.docx
+++ b/Chapter 5.docx
@@ -8,6 +8,7 @@
         <w:spacing w:line="360" w:lineRule="auto"/>
         <w:jc w:val="both"/>
         <w:rPr>
+          <w:rFonts w:ascii="Times New Roman" w:hAnsi="Times New Roman" w:cs="Times New Roman"/>
           <w:b/>
           <w:caps/>
           <w:color w:val="000000" w:themeColor="text1"/>
@@ -17,6 +18,7 @@
       </w:pPr>
       <w:r>
         <w:rPr>
+          <w:rFonts w:ascii="Times New Roman" w:hAnsi="Times New Roman" w:cs="Times New Roman"/>
           <w:b/>
           <w:caps/>
           <w:color w:val="000000" w:themeColor="text1"/>
@@ -32,6 +34,7 @@
         <w:spacing w:line="360" w:lineRule="auto"/>
         <w:jc w:val="both"/>
         <w:rPr>
+          <w:rFonts w:ascii="Times New Roman" w:hAnsi="Times New Roman" w:cs="Times New Roman"/>
           <w:b/>
           <w:caps/>
           <w:color w:val="000000" w:themeColor="text1"/>
@@ -41,6 +44,7 @@
       </w:pPr>
       <w:r>
         <w:rPr>
+          <w:rFonts w:ascii="Times New Roman" w:hAnsi="Times New Roman" w:cs="Times New Roman"/>
           <w:b/>
           <w:caps/>
           <w:color w:val="000000" w:themeColor="text1"/>
@@ -132,7 +136,19 @@
           <w:sz w:val="24"/>
           <w:szCs w:val="24"/>
         </w:rPr>
-        <w:t xml:space="preserve"> Manually defending wireless attacks</w:t>
+        <w:t xml:space="preserve"> Manually defending w</w:t>
+      </w:r>
+      <w:bookmarkStart w:id="0" w:name="_GoBack"/>
+      <w:bookmarkEnd w:id="0"/>
+      <w:r>
+        <w:rPr>
+          <w:rFonts w:ascii="Times New Roman" w:hAnsi="Times New Roman" w:cs="Times New Roman"/>
+          <w:b/>
+          <w:caps/>
+          <w:sz w:val="24"/>
+          <w:szCs w:val="24"/>
+        </w:rPr>
+        <w:t>ireless attacks</w:t>
       </w:r>
     </w:p>
     <w:p>
@@ -622,59 +638,27 @@
           <w:sz w:val="24"/>
           <w:szCs w:val="24"/>
         </w:rPr>
+        <w:t>Rogue Scanner</w:t>
+      </w:r>
+    </w:p>
+    <w:p>
+      <w:pPr>
+        <w:spacing w:line="360" w:lineRule="auto"/>
+        <w:jc w:val="both"/>
+        <w:rPr>
+          <w:rFonts w:ascii="Times New Roman" w:hAnsi="Times New Roman" w:cs="Times New Roman"/>
+          <w:sz w:val="24"/>
+          <w:szCs w:val="24"/>
+        </w:rPr>
+      </w:pPr>
+      <w:r>
+        <w:rPr>
+          <w:rFonts w:ascii="Times New Roman" w:hAnsi="Times New Roman" w:cs="Times New Roman"/>
+          <w:sz w:val="24"/>
+          <w:szCs w:val="24"/>
+        </w:rPr>
         <w:lastRenderedPageBreak/>
-        <w:t>Rogue Scanner</w:t>
-      </w:r>
-    </w:p>
-    <w:p>
-      <w:pPr>
-        <w:spacing w:line="360" w:lineRule="auto"/>
-        <w:jc w:val="both"/>
-        <w:rPr>
-          <w:rFonts w:ascii="Times New Roman" w:hAnsi="Times New Roman" w:cs="Times New Roman"/>
-          <w:sz w:val="24"/>
-          <w:szCs w:val="24"/>
-        </w:rPr>
-      </w:pPr>
-      <w:r>
-        <w:rPr>
-          <w:rFonts w:ascii="Times New Roman" w:hAnsi="Times New Roman" w:cs="Times New Roman"/>
-          <w:sz w:val="24"/>
-          <w:szCs w:val="24"/>
-        </w:rPr>
-        <w:t xml:space="preserve">It is </w:t>
-      </w:r>
-      <w:r>
-        <w:rPr>
-          <w:rFonts w:ascii="Times New Roman" w:hAnsi="Times New Roman" w:cs="Times New Roman"/>
-          <w:sz w:val="24"/>
-          <w:szCs w:val="24"/>
-        </w:rPr>
-        <w:t>an</w:t>
-      </w:r>
-      <w:r>
-        <w:rPr>
-          <w:rFonts w:ascii="Times New Roman" w:hAnsi="Times New Roman" w:cs="Times New Roman"/>
-          <w:sz w:val="24"/>
-          <w:szCs w:val="24"/>
-        </w:rPr>
-        <w:t xml:space="preserve"> opens source networks security tool for automatically discovering rogue wireless access point that might provide to access your data. It can also be used for netw</w:t>
-      </w:r>
-      <w:r>
-        <w:rPr>
-          <w:rFonts w:ascii="Times New Roman" w:hAnsi="Times New Roman" w:cs="Times New Roman"/>
-          <w:sz w:val="24"/>
-          <w:szCs w:val="24"/>
-        </w:rPr>
-        <w:t>ork asset discovery. The Figure 5-1</w:t>
-      </w:r>
-      <w:r>
-        <w:rPr>
-          <w:rFonts w:ascii="Times New Roman" w:hAnsi="Times New Roman" w:cs="Times New Roman"/>
-          <w:sz w:val="24"/>
-          <w:szCs w:val="24"/>
-        </w:rPr>
-        <w:t xml:space="preserve"> below shows the rogue scanner displaying all the network connected devices such as printers, routers and computer.</w:t>
+        <w:t>It is an opens source networks security tool for automatically discovering rogue wireless access point that might provide to access your data. It can also be used for network asset discovery. The Figure 5-1 below shows the rogue scanner displaying all the network connected devices such as printers, routers and computer.</w:t>
       </w:r>
     </w:p>
     <w:p>
@@ -1561,7 +1545,6 @@
           <w:szCs w:val="24"/>
         </w:rPr>
       </w:pPr>
-      <w:bookmarkStart w:id="0" w:name="_GoBack"/>
       <w:r>
         <w:rPr>
           <w:noProof/>
@@ -1616,7 +1599,6 @@
           </wp:inline>
         </w:drawing>
       </w:r>
-      <w:bookmarkEnd w:id="0"/>
     </w:p>
     <w:p>
       <w:pPr>

</xml_diff>